<commit_message>
refactord Service Implementation & updated Deliverable
</commit_message>
<xml_diff>
--- a/Deliverable/Deliverables-1.docx
+++ b/Deliverable/Deliverables-1.docx
@@ -2400,19 +2400,19 @@
         <w:rPr>
           <w:lang w:val="en-US"/>
         </w:rPr>
-        <w:t>The project represents a pet shop application with additional functionalities such as adopting or giving for adoption a pet. The actors which interact with the system have different roles: Administrator, Sellers (of pet products), Customers, Pet foster</w:t>
-      </w:r>
-      <w:r>
-        <w:rPr>
-          <w:lang w:val="en-US"/>
-        </w:rPr>
-        <w:t>er</w:t>
-      </w:r>
-      <w:r>
-        <w:rPr>
-          <w:lang w:val="en-US"/>
-        </w:rPr>
-        <w:t xml:space="preserve">s . A user can have one or more of the roles enumerated.  </w:t>
+        <w:t xml:space="preserve">The project represents a pet shop application with additional functionalities such as adopting or giving for adoption a pet. The actors which interact with the system have different roles: Administrator, Sellers (of pet products), Customers, Pet </w:t>
+      </w:r>
+      <w:r>
+        <w:rPr>
+          <w:lang w:val="en-US"/>
+        </w:rPr>
+        <w:t>fosterers.</w:t>
+      </w:r>
+      <w:r>
+        <w:rPr>
+          <w:lang w:val="en-US"/>
+        </w:rPr>
+        <w:t xml:space="preserve"> A user can have one or more of the roles enumerated.  </w:t>
       </w:r>
     </w:p>
     <w:p>
@@ -2471,7 +2471,19 @@
         <w:rPr>
           <w:lang w:val="en-US"/>
         </w:rPr>
-        <w:t>The application is provided with an authentication/authorization system for register or login,  based on Spring Security framework. To note that password</w:t>
+        <w:t xml:space="preserve">The application is provided with an authentication/authorization system for register or </w:t>
+      </w:r>
+      <w:r>
+        <w:rPr>
+          <w:lang w:val="en-US"/>
+        </w:rPr>
+        <w:t>login, based</w:t>
+      </w:r>
+      <w:r>
+        <w:rPr>
+          <w:lang w:val="en-US"/>
+        </w:rPr>
+        <w:t xml:space="preserve"> on Spring Security framework. To note that password</w:t>
       </w:r>
       <w:r>
         <w:rPr>
@@ -2497,7 +2509,19 @@
           <w:lang w:val="en-US"/>
         </w:rPr>
         <w:tab/>
-        <w:t xml:space="preserve">Once an user is register, it has the default role of </w:t>
+        <w:t xml:space="preserve">Once </w:t>
+      </w:r>
+      <w:r>
+        <w:rPr>
+          <w:lang w:val="en-US"/>
+        </w:rPr>
+        <w:t>a</w:t>
+      </w:r>
+      <w:r>
+        <w:rPr>
+          <w:lang w:val="en-US"/>
+        </w:rPr>
+        <w:t xml:space="preserve"> user is register, it has the default role of </w:t>
       </w:r>
       <w:r>
         <w:rPr>
@@ -2674,7 +2698,21 @@
           <w:color w:val="000000" w:themeColor="text1"/>
           <w:lang w:val="en-US"/>
         </w:rPr>
-        <w:t>is responsible with the creation, modification, deletion of product Categories and Pet-Types. Also, it has the all the permissions a Seller, Customer or Pet-Foster has (for testing purpose).</w:t>
+        <w:t xml:space="preserve">is responsible with the creation, modification, deletion of product Categories and Pet-Types. Also, it has the all the permissions a Seller, Customer or Pet-Foster has (for testing </w:t>
+      </w:r>
+      <w:r>
+        <w:rPr>
+          <w:color w:val="000000" w:themeColor="text1"/>
+          <w:lang w:val="en-US"/>
+        </w:rPr>
+        <w:t>purposes</w:t>
+      </w:r>
+      <w:r>
+        <w:rPr>
+          <w:color w:val="000000" w:themeColor="text1"/>
+          <w:lang w:val="en-US"/>
+        </w:rPr>
+        <w:t>).</w:t>
       </w:r>
     </w:p>
     <w:p>
@@ -2770,7 +2808,7 @@
         <w:rPr>
           <w:lang w:val="en-US"/>
         </w:rPr>
-        <w:t xml:space="preserve"> in order for it to be an foster / seller</w:t>
+        <w:t xml:space="preserve"> in order for it to be a foster / seller</w:t>
       </w:r>
     </w:p>
     <w:p>
@@ -3000,6 +3038,14 @@
         </w:rPr>
         <w:t xml:space="preserve"> the actions on other users</w:t>
       </w:r>
+      <w:r>
+        <w:rPr>
+          <w:sz w:val="20"/>
+          <w:szCs w:val="20"/>
+          <w:lang w:val="en-US"/>
+        </w:rPr>
+        <w:t>.</w:t>
+      </w:r>
     </w:p>
     <w:p>
       <w:pPr>
@@ -3021,7 +3067,23 @@
           <w:lang w:val="en-US"/>
         </w:rPr>
         <w:lastRenderedPageBreak/>
-        <w:t>If he chooses to show all the users registered to application, it will be redirected to a page with a table with all information about those and a search box which improve the efficiency of getting a specific user.</w:t>
+        <w:t xml:space="preserve">If he chooses to show all the users registered to </w:t>
+      </w:r>
+      <w:r>
+        <w:rPr>
+          <w:sz w:val="20"/>
+          <w:szCs w:val="20"/>
+          <w:lang w:val="en-US"/>
+        </w:rPr>
+        <w:t>the application</w:t>
+      </w:r>
+      <w:r>
+        <w:rPr>
+          <w:sz w:val="20"/>
+          <w:szCs w:val="20"/>
+          <w:lang w:val="en-US"/>
+        </w:rPr>
+        <w:t>, it will be redirected to a page with a table with all information about those and a search box which improve the efficiency of getting a specific user.</w:t>
       </w:r>
     </w:p>
     <w:p>
@@ -3157,7 +3219,23 @@
           <w:szCs w:val="20"/>
           <w:lang w:val="en-US"/>
         </w:rPr>
-        <w:t xml:space="preserve">If it chooses to remove a user, it will be able to do it eighter by select it from the table presended above, or it can choose </w:t>
+        <w:t xml:space="preserve">If it chooses to remove a user, it will be able to do it eighter by </w:t>
+      </w:r>
+      <w:r>
+        <w:rPr>
+          <w:sz w:val="20"/>
+          <w:szCs w:val="20"/>
+          <w:lang w:val="en-US"/>
+        </w:rPr>
+        <w:t>selecting</w:t>
+      </w:r>
+      <w:r>
+        <w:rPr>
+          <w:sz w:val="20"/>
+          <w:szCs w:val="20"/>
+          <w:lang w:val="en-US"/>
+        </w:rPr>
+        <w:t xml:space="preserve"> it from the table presended above, or it can choose </w:t>
       </w:r>
       <w:r>
         <w:rPr>
@@ -3205,15 +3283,15 @@
           <w:szCs w:val="20"/>
           <w:lang w:val="en-US"/>
         </w:rPr>
-        <w:t xml:space="preserve">user,  </w:t>
-      </w:r>
-      <w:r>
-        <w:rPr>
-          <w:sz w:val="20"/>
-          <w:szCs w:val="20"/>
-          <w:lang w:val="en-US"/>
-        </w:rPr>
-        <w:t xml:space="preserve">it will be able to do it eighter by select it from the table presended above, or it can choose </w:t>
+        <w:t>user, it</w:t>
+      </w:r>
+      <w:r>
+        <w:rPr>
+          <w:sz w:val="20"/>
+          <w:szCs w:val="20"/>
+          <w:lang w:val="en-US"/>
+        </w:rPr>
+        <w:t xml:space="preserve"> will be able to do it eighter by select it from the table presended above, or it can choose </w:t>
       </w:r>
       <w:r>
         <w:rPr>
@@ -3327,7 +3405,23 @@
           <w:szCs w:val="22"/>
           <w:lang w:val="en-US"/>
         </w:rPr>
-        <w:t>If the operations performed by the Admin on users are incomplete or wrong data is provided, a notify will pop up, letting to know what it  did wrong.</w:t>
+        <w:t xml:space="preserve">If the operations performed by the Admin on users are incomplete or wrong data is provided, a notify will pop up, letting to know what </w:t>
+      </w:r>
+      <w:r>
+        <w:rPr>
+          <w:sz w:val="22"/>
+          <w:szCs w:val="22"/>
+          <w:lang w:val="en-US"/>
+        </w:rPr>
+        <w:t>it did</w:t>
+      </w:r>
+      <w:r>
+        <w:rPr>
+          <w:sz w:val="22"/>
+          <w:szCs w:val="22"/>
+          <w:lang w:val="en-US"/>
+        </w:rPr>
+        <w:t xml:space="preserve"> wrong.</w:t>
       </w:r>
       <w:r>
         <w:rPr>
@@ -3404,7 +3498,47 @@
           <w:iCs/>
           <w:color w:val="000000" w:themeColor="text1"/>
         </w:rPr>
-        <w:t>Admin logs in, display all application user-roles and create new ones</w:t>
+        <w:t xml:space="preserve">Admin logs in, </w:t>
+      </w:r>
+      <w:r>
+        <w:rPr>
+          <w:i w:val="0"/>
+          <w:iCs/>
+          <w:color w:val="000000" w:themeColor="text1"/>
+        </w:rPr>
+        <w:t>displays</w:t>
+      </w:r>
+      <w:r>
+        <w:rPr>
+          <w:i w:val="0"/>
+          <w:iCs/>
+          <w:color w:val="000000" w:themeColor="text1"/>
+        </w:rPr>
+        <w:t xml:space="preserve"> all application user-roles and </w:t>
+      </w:r>
+      <w:r>
+        <w:rPr>
+          <w:i w:val="0"/>
+          <w:iCs/>
+          <w:color w:val="000000" w:themeColor="text1"/>
+        </w:rPr>
+        <w:t>creates</w:t>
+      </w:r>
+      <w:r>
+        <w:rPr>
+          <w:i w:val="0"/>
+          <w:iCs/>
+          <w:color w:val="000000" w:themeColor="text1"/>
+        </w:rPr>
+        <w:t xml:space="preserve"> new </w:t>
+      </w:r>
+      <w:r>
+        <w:rPr>
+          <w:i w:val="0"/>
+          <w:iCs/>
+          <w:color w:val="000000" w:themeColor="text1"/>
+        </w:rPr>
+        <w:t>ones.</w:t>
       </w:r>
     </w:p>
     <w:p>
@@ -3493,7 +3627,31 @@
           <w:szCs w:val="20"/>
           <w:lang w:val="en-US"/>
         </w:rPr>
-        <w:t>After authorization, it is redirected to main page, where he can select from the top bar the actions on other user-roles</w:t>
+        <w:t xml:space="preserve">After authorization, it is redirected to main page, where he can select from the top bar the actions on </w:t>
+      </w:r>
+      <w:r>
+        <w:rPr>
+          <w:sz w:val="20"/>
+          <w:szCs w:val="20"/>
+          <w:lang w:val="en-US"/>
+        </w:rPr>
+        <w:t>another</w:t>
+      </w:r>
+      <w:r>
+        <w:rPr>
+          <w:sz w:val="20"/>
+          <w:szCs w:val="20"/>
+          <w:lang w:val="en-US"/>
+        </w:rPr>
+        <w:t xml:space="preserve"> user-</w:t>
+      </w:r>
+      <w:r>
+        <w:rPr>
+          <w:sz w:val="20"/>
+          <w:szCs w:val="20"/>
+          <w:lang w:val="en-US"/>
+        </w:rPr>
+        <w:t>roles.</w:t>
       </w:r>
     </w:p>
     <w:p>
@@ -3515,7 +3673,15 @@
           <w:szCs w:val="20"/>
           <w:lang w:val="en-US"/>
         </w:rPr>
-        <w:t>If he chooses to show all the users registered to application, it will be redirected to a page with a table with all information</w:t>
+        <w:t xml:space="preserve">If he chooses to show all the users registered to application, it will be redirected to a page with a table with all </w:t>
+      </w:r>
+      <w:r>
+        <w:rPr>
+          <w:sz w:val="20"/>
+          <w:szCs w:val="20"/>
+          <w:lang w:val="en-US"/>
+        </w:rPr>
+        <w:t>information.</w:t>
       </w:r>
     </w:p>
     <w:p>
@@ -3656,7 +3822,23 @@
           <w:szCs w:val="20"/>
           <w:lang w:val="en-US"/>
         </w:rPr>
-        <w:t>If the operations performed by the Admin on users are incomplete or wrong data is provided, a notify will pop up, letting to know what it  did wrong</w:t>
+        <w:t xml:space="preserve">If the operations performed by the Admin on users are incomplete or wrong data is provided, a notify will pop up, letting to know what </w:t>
+      </w:r>
+      <w:r>
+        <w:rPr>
+          <w:sz w:val="20"/>
+          <w:szCs w:val="20"/>
+          <w:lang w:val="en-US"/>
+        </w:rPr>
+        <w:t>it did</w:t>
+      </w:r>
+      <w:r>
+        <w:rPr>
+          <w:sz w:val="20"/>
+          <w:szCs w:val="20"/>
+          <w:lang w:val="en-US"/>
+        </w:rPr>
+        <w:t xml:space="preserve"> wrong</w:t>
       </w:r>
     </w:p>
     <w:p>
@@ -3805,7 +3987,15 @@
           <w:iCs/>
           <w:color w:val="000000" w:themeColor="text1"/>
         </w:rPr>
-        <w:t>and approve/deny it</w:t>
+        <w:t xml:space="preserve">and approve/deny </w:t>
+      </w:r>
+      <w:r>
+        <w:rPr>
+          <w:i w:val="0"/>
+          <w:iCs/>
+          <w:color w:val="000000" w:themeColor="text1"/>
+        </w:rPr>
+        <w:t>it.</w:t>
       </w:r>
     </w:p>
     <w:p>
@@ -3910,7 +4100,15 @@
           <w:szCs w:val="20"/>
           <w:lang w:val="en-US"/>
         </w:rPr>
-        <w:t xml:space="preserve"> user-roles</w:t>
+        <w:t xml:space="preserve"> user-</w:t>
+      </w:r>
+      <w:r>
+        <w:rPr>
+          <w:sz w:val="20"/>
+          <w:szCs w:val="20"/>
+          <w:lang w:val="en-US"/>
+        </w:rPr>
+        <w:t>roles.</w:t>
       </w:r>
     </w:p>
     <w:p>
@@ -3956,7 +4154,23 @@
           <w:szCs w:val="20"/>
           <w:lang w:val="en-US"/>
         </w:rPr>
-        <w:t xml:space="preserve">it can filter request ( product or pet adoption ) </w:t>
+        <w:t xml:space="preserve">it can filter request </w:t>
+      </w:r>
+      <w:r>
+        <w:rPr>
+          <w:sz w:val="20"/>
+          <w:szCs w:val="20"/>
+          <w:lang w:val="en-US"/>
+        </w:rPr>
+        <w:t>(product</w:t>
+      </w:r>
+      <w:r>
+        <w:rPr>
+          <w:sz w:val="20"/>
+          <w:szCs w:val="20"/>
+          <w:lang w:val="en-US"/>
+        </w:rPr>
+        <w:t xml:space="preserve"> or pet adoption ) </w:t>
       </w:r>
     </w:p>
     <w:p>
@@ -4240,7 +4454,23 @@
           <w:szCs w:val="20"/>
           <w:lang w:val="en-US"/>
         </w:rPr>
-        <w:t>When the administrator is connected and another user is creating a new request in that moment, besides the fact that the number from notification button will be increased, a tiny pop-up will apear in the corner of the page, containing a summary of the request ( type of request , product or pet adoption, and the creator)</w:t>
+        <w:t xml:space="preserve">When the administrator is connected and another user is creating a new request in that moment, besides the fact that the number from notification button will be increased, a tiny pop-up will apear in the corner of the page, containing a summary of the request </w:t>
+      </w:r>
+      <w:r>
+        <w:rPr>
+          <w:sz w:val="20"/>
+          <w:szCs w:val="20"/>
+          <w:lang w:val="en-US"/>
+        </w:rPr>
+        <w:t>(type</w:t>
+      </w:r>
+      <w:r>
+        <w:rPr>
+          <w:sz w:val="20"/>
+          <w:szCs w:val="20"/>
+          <w:lang w:val="en-US"/>
+        </w:rPr>
+        <w:t xml:space="preserve"> of request , product or pet adoption, and the creator)</w:t>
       </w:r>
     </w:p>
     <w:p>
@@ -4324,7 +4554,31 @@
           <w:iCs/>
           <w:color w:val="000000" w:themeColor="text1"/>
         </w:rPr>
-        <w:t>Customer logs in or register, buys products</w:t>
+        <w:t xml:space="preserve">Customer logs in or </w:t>
+      </w:r>
+      <w:r>
+        <w:rPr>
+          <w:i w:val="0"/>
+          <w:iCs/>
+          <w:color w:val="000000" w:themeColor="text1"/>
+        </w:rPr>
+        <w:t>registers</w:t>
+      </w:r>
+      <w:r>
+        <w:rPr>
+          <w:i w:val="0"/>
+          <w:iCs/>
+          <w:color w:val="000000" w:themeColor="text1"/>
+        </w:rPr>
+        <w:t xml:space="preserve">, buys </w:t>
+      </w:r>
+      <w:r>
+        <w:rPr>
+          <w:i w:val="0"/>
+          <w:iCs/>
+          <w:color w:val="000000" w:themeColor="text1"/>
+        </w:rPr>
+        <w:t>products.</w:t>
       </w:r>
     </w:p>
     <w:p>
@@ -4391,7 +4645,15 @@
           <w:szCs w:val="20"/>
           <w:lang w:val="en-US"/>
         </w:rPr>
-        <w:t>New customers hava to create an account by selecting “Register” Button from the top bar</w:t>
+        <w:t xml:space="preserve">New customers hava to create an account by selecting “Register” Button from the top </w:t>
+      </w:r>
+      <w:r>
+        <w:rPr>
+          <w:sz w:val="20"/>
+          <w:szCs w:val="20"/>
+          <w:lang w:val="en-US"/>
+        </w:rPr>
+        <w:t>bar.</w:t>
       </w:r>
     </w:p>
     <w:p>
@@ -4413,7 +4675,15 @@
           <w:szCs w:val="20"/>
           <w:lang w:val="en-US"/>
         </w:rPr>
-        <w:t>If the customer already has an account, it can log in application via “Log In” button from the top bar</w:t>
+        <w:t xml:space="preserve">If the customer already has an account, it can log in application via “Log In” button from the top </w:t>
+      </w:r>
+      <w:r>
+        <w:rPr>
+          <w:sz w:val="20"/>
+          <w:szCs w:val="20"/>
+          <w:lang w:val="en-US"/>
+        </w:rPr>
+        <w:t>bar.</w:t>
       </w:r>
     </w:p>
     <w:p>
@@ -4481,7 +4751,23 @@
           <w:szCs w:val="20"/>
           <w:lang w:val="en-US"/>
         </w:rPr>
-        <w:t xml:space="preserve">If it wants a particular category of products, it can select desired Categories from the “Filter” button </w:t>
+        <w:t xml:space="preserve">If it wants a particular category of products, it can select desired Categories from the “Filter” </w:t>
+      </w:r>
+      <w:r>
+        <w:rPr>
+          <w:sz w:val="20"/>
+          <w:szCs w:val="20"/>
+          <w:lang w:val="en-US"/>
+        </w:rPr>
+        <w:t>button.</w:t>
+      </w:r>
+      <w:r>
+        <w:rPr>
+          <w:sz w:val="20"/>
+          <w:szCs w:val="20"/>
+          <w:lang w:val="en-US"/>
+        </w:rPr>
+        <w:t xml:space="preserve"> </w:t>
       </w:r>
     </w:p>
     <w:p>
@@ -4525,7 +4811,23 @@
           <w:szCs w:val="20"/>
           <w:lang w:val="en-US"/>
         </w:rPr>
-        <w:t>Products will be displyed in a table-like manner; by clicking on a product, the Customer is able to see details of it, including 2 buttons: “Add to Cart“ and  “Add to wishlist”</w:t>
+        <w:t xml:space="preserve">Products will be displyed in a table-like manner; by clicking on a product, the Customer is able to see details of it, including 2 buttons: “Add to </w:t>
+      </w:r>
+      <w:r>
+        <w:rPr>
+          <w:sz w:val="20"/>
+          <w:szCs w:val="20"/>
+          <w:lang w:val="en-US"/>
+        </w:rPr>
+        <w:t>Cart“ and</w:t>
+      </w:r>
+      <w:r>
+        <w:rPr>
+          <w:sz w:val="20"/>
+          <w:szCs w:val="20"/>
+          <w:lang w:val="en-US"/>
+        </w:rPr>
+        <w:t xml:space="preserve">  “Add to wishlist”</w:t>
       </w:r>
     </w:p>
     <w:p>
@@ -4577,7 +4879,23 @@
           <w:szCs w:val="20"/>
           <w:lang w:val="en-US"/>
         </w:rPr>
-        <w:t>The shopping cart page , besides the list with all the products added to the cart, will have a “Buy” button, that will redirect the Customer to a new page where he has to provide information about the Order</w:t>
+        <w:t xml:space="preserve">The shopping cart </w:t>
+      </w:r>
+      <w:r>
+        <w:rPr>
+          <w:sz w:val="20"/>
+          <w:szCs w:val="20"/>
+          <w:lang w:val="en-US"/>
+        </w:rPr>
+        <w:t>page,</w:t>
+      </w:r>
+      <w:r>
+        <w:rPr>
+          <w:sz w:val="20"/>
+          <w:szCs w:val="20"/>
+          <w:lang w:val="en-US"/>
+        </w:rPr>
+        <w:t xml:space="preserve"> besides the list with all the products added to the cart, will have a “Buy” button, that will redirect the Customer to a new page where he has to provide information about the Order</w:t>
       </w:r>
     </w:p>
     <w:p>
@@ -4677,7 +4995,23 @@
           <w:lang w:val="en-US"/>
         </w:rPr>
         <w:lastRenderedPageBreak/>
-        <w:t>When a product is added to Cart or Favorite list, a tiny notification will pop-up, letting the user know that the operation has succeded.</w:t>
+        <w:t xml:space="preserve">When a product is added to Cart or Favorite list, a tiny notification will pop-up, letting the user know that the operation has </w:t>
+      </w:r>
+      <w:r>
+        <w:rPr>
+          <w:sz w:val="20"/>
+          <w:szCs w:val="20"/>
+          <w:lang w:val="en-US"/>
+        </w:rPr>
+        <w:t>succeeded</w:t>
+      </w:r>
+      <w:r>
+        <w:rPr>
+          <w:sz w:val="20"/>
+          <w:szCs w:val="20"/>
+          <w:lang w:val="en-US"/>
+        </w:rPr>
+        <w:t>.</w:t>
       </w:r>
     </w:p>
     <w:p>
@@ -4768,7 +5102,15 @@
           <w:iCs/>
           <w:color w:val="000000" w:themeColor="text1"/>
         </w:rPr>
-        <w:t>Customer logs in or register, adopts a pet</w:t>
+        <w:t xml:space="preserve">Customer logs in or register, adopts a </w:t>
+      </w:r>
+      <w:r>
+        <w:rPr>
+          <w:i w:val="0"/>
+          <w:iCs/>
+          <w:color w:val="000000" w:themeColor="text1"/>
+        </w:rPr>
+        <w:t>pet.</w:t>
       </w:r>
     </w:p>
     <w:p>
@@ -4835,7 +5177,15 @@
           <w:szCs w:val="20"/>
           <w:lang w:val="en-US"/>
         </w:rPr>
-        <w:t>New customers hava to create an account by selecting “Register” Button from the top bar</w:t>
+        <w:t xml:space="preserve">New customers hava to create an account by selecting “Register” Button from the top </w:t>
+      </w:r>
+      <w:r>
+        <w:rPr>
+          <w:sz w:val="20"/>
+          <w:szCs w:val="20"/>
+          <w:lang w:val="en-US"/>
+        </w:rPr>
+        <w:t>bar.</w:t>
       </w:r>
     </w:p>
     <w:p>
@@ -4859,6 +5209,14 @@
         </w:rPr>
         <w:t>If the customer already has an account, it can log in application via “Log In” button from the top bar</w:t>
       </w:r>
+      <w:r>
+        <w:rPr>
+          <w:sz w:val="20"/>
+          <w:szCs w:val="20"/>
+          <w:lang w:val="en-US"/>
+        </w:rPr>
+        <w:t>.</w:t>
+      </w:r>
     </w:p>
     <w:p>
       <w:pPr>
@@ -4901,7 +5259,15 @@
           <w:szCs w:val="20"/>
           <w:lang w:val="en-US"/>
         </w:rPr>
-        <w:t xml:space="preserve">If it wants a particular type of pet, it can select desired Types from the “Filter” button </w:t>
+        <w:t xml:space="preserve">If it wants a particular type of pet, it can select desired Types from the “Filter” </w:t>
+      </w:r>
+      <w:r>
+        <w:rPr>
+          <w:sz w:val="20"/>
+          <w:szCs w:val="20"/>
+          <w:lang w:val="en-US"/>
+        </w:rPr>
+        <w:t>button.</w:t>
       </w:r>
     </w:p>
     <w:p>
@@ -4923,7 +5289,7 @@
           <w:szCs w:val="20"/>
           <w:lang w:val="en-US"/>
         </w:rPr>
-        <w:t xml:space="preserve">Here multiple filters can be added , including a search box with specification of pets (e.g. color, weight.) </w:t>
+        <w:t xml:space="preserve">Here multiple filters can be added, including a search box with specification of pets (e.g. color, weight.) </w:t>
       </w:r>
     </w:p>
     <w:p>
@@ -4945,7 +5311,31 @@
           <w:szCs w:val="20"/>
           <w:lang w:val="en-US"/>
         </w:rPr>
-        <w:t>Pets will be displyed in a table-like manner; by clicking on a product, the Customer is able to see details of it, including 2 buttons: “Request Adoption”</w:t>
+        <w:t xml:space="preserve">Pets will be </w:t>
+      </w:r>
+      <w:r>
+        <w:rPr>
+          <w:sz w:val="20"/>
+          <w:szCs w:val="20"/>
+          <w:lang w:val="en-US"/>
+        </w:rPr>
+        <w:t>displayed</w:t>
+      </w:r>
+      <w:r>
+        <w:rPr>
+          <w:sz w:val="20"/>
+          <w:szCs w:val="20"/>
+          <w:lang w:val="en-US"/>
+        </w:rPr>
+        <w:t xml:space="preserve"> in a table-like manner; by clicking on a product, the Customer is able to see details of it, including 2 buttons: “Request Adoption”</w:t>
+      </w:r>
+      <w:r>
+        <w:rPr>
+          <w:sz w:val="20"/>
+          <w:szCs w:val="20"/>
+          <w:lang w:val="en-US"/>
+        </w:rPr>
+        <w:t>.</w:t>
       </w:r>
     </w:p>
     <w:p>
@@ -4969,6 +5359,14 @@
         </w:rPr>
         <w:t>In the top bar, besides the new buttons previously mentioned in the first use-case, there will be a third button indicating the list with adoptions</w:t>
       </w:r>
+      <w:r>
+        <w:rPr>
+          <w:sz w:val="20"/>
+          <w:szCs w:val="20"/>
+          <w:lang w:val="en-US"/>
+        </w:rPr>
+        <w:t>.</w:t>
+      </w:r>
     </w:p>
     <w:p>
       <w:pPr>
@@ -4990,6 +5388,14 @@
           <w:lang w:val="en-US"/>
         </w:rPr>
         <w:t>The user is able to check the adoption status</w:t>
+      </w:r>
+      <w:r>
+        <w:rPr>
+          <w:sz w:val="20"/>
+          <w:szCs w:val="20"/>
+          <w:lang w:val="en-US"/>
+        </w:rPr>
+        <w:t>.</w:t>
       </w:r>
     </w:p>
     <w:p>
@@ -5144,7 +5550,23 @@
           <w:iCs/>
           <w:color w:val="000000" w:themeColor="text1"/>
         </w:rPr>
-        <w:t xml:space="preserve">Seller logs in or register, create/update a product </w:t>
+        <w:t xml:space="preserve">Seller logs in or register, create/update a </w:t>
+      </w:r>
+      <w:r>
+        <w:rPr>
+          <w:i w:val="0"/>
+          <w:iCs/>
+          <w:color w:val="000000" w:themeColor="text1"/>
+        </w:rPr>
+        <w:t>product.</w:t>
+      </w:r>
+      <w:r>
+        <w:rPr>
+          <w:i w:val="0"/>
+          <w:iCs/>
+          <w:color w:val="000000" w:themeColor="text1"/>
+        </w:rPr>
+        <w:t xml:space="preserve"> </w:t>
       </w:r>
     </w:p>
     <w:p>
@@ -5233,23 +5655,23 @@
           <w:szCs w:val="20"/>
           <w:lang w:val="en-US"/>
         </w:rPr>
-        <w:t>After the prermissions are given to the customer, after log in</w:t>
-      </w:r>
-      <w:r>
-        <w:rPr>
-          <w:sz w:val="20"/>
-          <w:szCs w:val="20"/>
-          <w:lang w:val="en-US"/>
-        </w:rPr>
-        <w:t xml:space="preserve"> </w:t>
-      </w:r>
-      <w:r>
-        <w:rPr>
-          <w:sz w:val="20"/>
-          <w:szCs w:val="20"/>
-          <w:lang w:val="en-US"/>
-        </w:rPr>
-        <w:t xml:space="preserve">, </w:t>
+        <w:t>After the prermissions are given to the customer, after lo</w:t>
+      </w:r>
+      <w:r>
+        <w:rPr>
+          <w:sz w:val="20"/>
+          <w:szCs w:val="20"/>
+          <w:lang w:val="en-US"/>
+        </w:rPr>
+        <w:t>g</w:t>
+      </w:r>
+      <w:r>
+        <w:rPr>
+          <w:sz w:val="20"/>
+          <w:szCs w:val="20"/>
+          <w:lang w:val="en-US"/>
+        </w:rPr>
+        <w:t xml:space="preserve">in, </w:t>
       </w:r>
       <w:r>
         <w:rPr>
@@ -5258,6 +5680,14 @@
           <w:lang w:val="en-US"/>
         </w:rPr>
         <w:t>the user must choose as what he wants to continue the login process: customer or seller</w:t>
+      </w:r>
+      <w:r>
+        <w:rPr>
+          <w:sz w:val="20"/>
+          <w:szCs w:val="20"/>
+          <w:lang w:val="en-US"/>
+        </w:rPr>
+        <w:t>.</w:t>
       </w:r>
     </w:p>
     <w:p>
@@ -5297,6 +5727,14 @@
         </w:rPr>
         <w:t>select the action wanted to perform</w:t>
       </w:r>
+      <w:r>
+        <w:rPr>
+          <w:sz w:val="20"/>
+          <w:szCs w:val="20"/>
+          <w:lang w:val="en-US"/>
+        </w:rPr>
+        <w:t>.</w:t>
+      </w:r>
     </w:p>
     <w:p>
       <w:pPr>
@@ -5317,7 +5755,23 @@
           <w:szCs w:val="20"/>
           <w:lang w:val="en-US"/>
         </w:rPr>
-        <w:t>If he chooses to show all the products selled by him, it will be redirected to a page listing all the products.</w:t>
+        <w:t xml:space="preserve">If he chooses to show all the products </w:t>
+      </w:r>
+      <w:r>
+        <w:rPr>
+          <w:sz w:val="20"/>
+          <w:szCs w:val="20"/>
+          <w:lang w:val="en-US"/>
+        </w:rPr>
+        <w:t>sold</w:t>
+      </w:r>
+      <w:r>
+        <w:rPr>
+          <w:sz w:val="20"/>
+          <w:szCs w:val="20"/>
+          <w:lang w:val="en-US"/>
+        </w:rPr>
+        <w:t xml:space="preserve"> by him, it will be redirected to a page listing all the products.</w:t>
       </w:r>
     </w:p>
     <w:p>
@@ -5480,15 +5934,7 @@
           <w:iCs/>
           <w:color w:val="000000" w:themeColor="text1"/>
         </w:rPr>
-        <w:t xml:space="preserve"> logs in or register, create/update a product </w:t>
-      </w:r>
-    </w:p>
-    <w:p>
-      <w:pPr>
-        <w:pStyle w:val="InfoBlue"/>
-      </w:pPr>
-      <w:r>
-        <w:t xml:space="preserve">Level: </w:t>
+        <w:t xml:space="preserve"> logs in or register, create/update a </w:t>
       </w:r>
       <w:r>
         <w:rPr>
@@ -5496,20 +5942,23 @@
           <w:iCs/>
           <w:color w:val="000000" w:themeColor="text1"/>
         </w:rPr>
-        <w:t>Seller Goal</w:t>
-      </w:r>
-    </w:p>
-    <w:p>
-      <w:pPr>
-        <w:pStyle w:val="InfoBlue"/>
+        <w:t>product.</w:t>
+      </w:r>
+      <w:r>
         <w:rPr>
           <w:i w:val="0"/>
           <w:iCs/>
           <w:color w:val="000000" w:themeColor="text1"/>
         </w:rPr>
-      </w:pPr>
-      <w:r>
-        <w:t xml:space="preserve">Primary Actor: </w:t>
+        <w:t xml:space="preserve"> </w:t>
+      </w:r>
+    </w:p>
+    <w:p>
+      <w:pPr>
+        <w:pStyle w:val="InfoBlue"/>
+      </w:pPr>
+      <w:r>
+        <w:t xml:space="preserve">Level: </w:t>
       </w:r>
       <w:r>
         <w:rPr>
@@ -5517,7 +5966,36 @@
           <w:iCs/>
           <w:color w:val="000000" w:themeColor="text1"/>
         </w:rPr>
-        <w:t>Seller</w:t>
+        <w:t>Pet Foster</w:t>
+      </w:r>
+      <w:r>
+        <w:rPr>
+          <w:i w:val="0"/>
+          <w:iCs/>
+          <w:color w:val="000000" w:themeColor="text1"/>
+        </w:rPr>
+        <w:t xml:space="preserve"> Goal</w:t>
+      </w:r>
+    </w:p>
+    <w:p>
+      <w:pPr>
+        <w:pStyle w:val="InfoBlue"/>
+        <w:rPr>
+          <w:i w:val="0"/>
+          <w:iCs/>
+          <w:color w:val="000000" w:themeColor="text1"/>
+        </w:rPr>
+      </w:pPr>
+      <w:r>
+        <w:t xml:space="preserve">Primary Actor: </w:t>
+      </w:r>
+      <w:r>
+        <w:rPr>
+          <w:i w:val="0"/>
+          <w:iCs/>
+          <w:color w:val="000000" w:themeColor="text1"/>
+        </w:rPr>
+        <w:t>Pet Foster</w:t>
       </w:r>
     </w:p>
     <w:p>
@@ -5547,7 +6025,23 @@
           <w:szCs w:val="20"/>
           <w:lang w:val="en-US"/>
         </w:rPr>
-        <w:t xml:space="preserve">In order to get priviledges of </w:t>
+        <w:t xml:space="preserve">In order to get </w:t>
+      </w:r>
+      <w:r>
+        <w:rPr>
+          <w:sz w:val="20"/>
+          <w:szCs w:val="20"/>
+          <w:lang w:val="en-US"/>
+        </w:rPr>
+        <w:t>the privileges</w:t>
+      </w:r>
+      <w:r>
+        <w:rPr>
+          <w:sz w:val="20"/>
+          <w:szCs w:val="20"/>
+          <w:lang w:val="en-US"/>
+        </w:rPr>
+        <w:t xml:space="preserve"> of </w:t>
       </w:r>
       <w:r>
         <w:rPr>
@@ -5601,7 +6095,7 @@
           <w:szCs w:val="20"/>
           <w:lang w:val="en-US"/>
         </w:rPr>
-        <w:t>After the prermissions are given to the customer, after log in</w:t>
+        <w:t>After the prermissions are given to the customer, after login</w:t>
       </w:r>
       <w:r>
         <w:rPr>
@@ -5679,7 +6173,15 @@
           <w:szCs w:val="20"/>
           <w:lang w:val="en-US"/>
         </w:rPr>
-        <w:t>select the action wanted to perform</w:t>
+        <w:t xml:space="preserve">select the action wanted to </w:t>
+      </w:r>
+      <w:r>
+        <w:rPr>
+          <w:sz w:val="20"/>
+          <w:szCs w:val="20"/>
+          <w:lang w:val="en-US"/>
+        </w:rPr>
+        <w:t>perform.</w:t>
       </w:r>
     </w:p>
     <w:p>
@@ -5709,7 +6211,23 @@
           <w:szCs w:val="20"/>
           <w:lang w:val="en-US"/>
         </w:rPr>
-        <w:t xml:space="preserve">pets giving for adobption </w:t>
+        <w:t xml:space="preserve">pets </w:t>
+      </w:r>
+      <w:r>
+        <w:rPr>
+          <w:sz w:val="20"/>
+          <w:szCs w:val="20"/>
+          <w:lang w:val="en-US"/>
+        </w:rPr>
+        <w:t>given</w:t>
+      </w:r>
+      <w:r>
+        <w:rPr>
+          <w:sz w:val="20"/>
+          <w:szCs w:val="20"/>
+          <w:lang w:val="en-US"/>
+        </w:rPr>
+        <w:t xml:space="preserve"> for adobption </w:t>
       </w:r>
       <w:r>
         <w:rPr>
@@ -8779,12 +9297,7 @@
 </file>
 
 <file path=customXml/item1.xml><?xml version="1.0" encoding="utf-8"?>
-<?mso-contentType ?>
-<FormTemplates xmlns="http://schemas.microsoft.com/sharepoint/v3/contenttype/forms">
-  <Display>DocumentLibraryForm</Display>
-  <Edit>DocumentLibraryForm</Edit>
-  <New>DocumentLibraryForm</New>
-</FormTemplates>
+<b:Sources xmlns:b="http://schemas.openxmlformats.org/officeDocument/2006/bibliography" xmlns="http://schemas.openxmlformats.org/officeDocument/2006/bibliography" SelectedStyle="/IEEE2006OfficeOnline.xsl" StyleName="IEEE" Version="2006"/>
 </file>
 
 <file path=customXml/item2.xml><?xml version="1.0" encoding="utf-8"?>
@@ -8902,7 +9415,12 @@
 </file>
 
 <file path=customXml/item3.xml><?xml version="1.0" encoding="utf-8"?>
-<b:Sources xmlns:b="http://schemas.openxmlformats.org/officeDocument/2006/bibliography" xmlns="http://schemas.openxmlformats.org/officeDocument/2006/bibliography" SelectedStyle="/IEEE2006OfficeOnline.xsl" StyleName="IEEE" Version="2006"/>
+<?mso-contentType ?>
+<FormTemplates xmlns="http://schemas.microsoft.com/sharepoint/v3/contenttype/forms">
+  <Display>DocumentLibraryForm</Display>
+  <Edit>DocumentLibraryForm</Edit>
+  <New>DocumentLibraryForm</New>
+</FormTemplates>
 </file>
 
 <file path=customXml/item4.xml><?xml version="1.0" encoding="utf-8"?>
@@ -8912,9 +9430,9 @@
 </file>
 
 <file path=customXml/itemProps1.xml><?xml version="1.0" encoding="utf-8"?>
-<ds:datastoreItem xmlns:ds="http://schemas.openxmlformats.org/officeDocument/2006/customXml" ds:itemID="{05872BEC-0378-4B5D-BB08-CF7263A8DD4D}">
+<ds:datastoreItem xmlns:ds="http://schemas.openxmlformats.org/officeDocument/2006/customXml" ds:itemID="{87C66C4F-2FAE-074F-8997-284436C6FA52}">
   <ds:schemaRefs>
-    <ds:schemaRef ds:uri="http://schemas.microsoft.com/sharepoint/v3/contenttype/forms"/>
+    <ds:schemaRef ds:uri="http://schemas.openxmlformats.org/officeDocument/2006/bibliography"/>
   </ds:schemaRefs>
 </ds:datastoreItem>
 </file>
@@ -8936,9 +9454,9 @@
 </file>
 
 <file path=customXml/itemProps3.xml><?xml version="1.0" encoding="utf-8"?>
-<ds:datastoreItem xmlns:ds="http://schemas.openxmlformats.org/officeDocument/2006/customXml" ds:itemID="{87C66C4F-2FAE-074F-8997-284436C6FA52}">
+<ds:datastoreItem xmlns:ds="http://schemas.openxmlformats.org/officeDocument/2006/customXml" ds:itemID="{05872BEC-0378-4B5D-BB08-CF7263A8DD4D}">
   <ds:schemaRefs>
-    <ds:schemaRef ds:uri="http://schemas.openxmlformats.org/officeDocument/2006/bibliography"/>
+    <ds:schemaRef ds:uri="http://schemas.microsoft.com/sharepoint/v3/contenttype/forms"/>
   </ds:schemaRefs>
 </ds:datastoreItem>
 </file>

</xml_diff>